<commit_message>
get progress bar dynamic with correcting some errors
</commit_message>
<xml_diff>
--- a/PFA-Projet_Agile.docx
+++ b/PFA-Projet_Agile.docx
@@ -339,31 +339,24 @@
                                 <w:rFonts w:ascii="Times New Roman" w:hAnsi="Times New Roman" w:cs="Times New Roman"/>
                                 <w:sz w:val="52"/>
                                 <w:szCs w:val="52"/>
+                                <w:lang w:val="fr-FR"/>
                               </w:rPr>
                             </w:pPr>
-                            <w:proofErr w:type="spellStart"/>
                             <w:r>
                               <w:rPr>
                                 <w:rFonts w:ascii="Times New Roman" w:hAnsi="Times New Roman" w:cs="Times New Roman"/>
                                 <w:sz w:val="52"/>
                                 <w:szCs w:val="52"/>
+                                <w:lang w:val="fr-FR"/>
                               </w:rPr>
-                              <w:t>Projet</w:t>
-                            </w:r>
-                            <w:proofErr w:type="spellEnd"/>
-                            <w:r>
-                              <w:rPr>
-                                <w:rFonts w:ascii="Times New Roman" w:hAnsi="Times New Roman" w:cs="Times New Roman"/>
-                                <w:sz w:val="52"/>
-                                <w:szCs w:val="52"/>
-                              </w:rPr>
-                              <w:t xml:space="preserve"> </w:t>
+                              <w:t xml:space="preserve">Projet </w:t>
                             </w:r>
                             <w:r>
                               <w:rPr>
                                 <w:rFonts w:ascii="Times New Roman" w:hAnsi="Times New Roman" w:cs="Times New Roman"/>
                                 <w:sz w:val="52"/>
                                 <w:szCs w:val="52"/>
+                                <w:lang w:val="fr-FR"/>
                               </w:rPr>
                               <w:t>de F</w:t>
                             </w:r>
@@ -372,23 +365,16 @@
                                 <w:rFonts w:ascii="Times New Roman" w:hAnsi="Times New Roman" w:cs="Times New Roman"/>
                                 <w:sz w:val="52"/>
                                 <w:szCs w:val="52"/>
+                                <w:lang w:val="fr-FR"/>
                               </w:rPr>
-                              <w:t xml:space="preserve">in </w:t>
-                            </w:r>
-                            <w:proofErr w:type="spellStart"/>
-                            <w:r>
-                              <w:rPr>
-                                <w:rFonts w:ascii="Times New Roman" w:hAnsi="Times New Roman" w:cs="Times New Roman"/>
-                                <w:sz w:val="52"/>
-                                <w:szCs w:val="52"/>
-                              </w:rPr>
-                              <w:t>d’</w:t>
+                              <w:t>in d’</w:t>
                             </w:r>
                             <w:r>
                               <w:rPr>
                                 <w:rFonts w:ascii="Times New Roman" w:hAnsi="Times New Roman" w:cs="Times New Roman"/>
                                 <w:sz w:val="52"/>
                                 <w:szCs w:val="52"/>
+                                <w:lang w:val="fr-FR"/>
                               </w:rPr>
                               <w:t>A</w:t>
                             </w:r>
@@ -397,10 +383,10 @@
                                 <w:rFonts w:ascii="Times New Roman" w:hAnsi="Times New Roman" w:cs="Times New Roman"/>
                                 <w:sz w:val="52"/>
                                 <w:szCs w:val="52"/>
+                                <w:lang w:val="fr-FR"/>
                               </w:rPr>
                               <w:t>nnée</w:t>
                             </w:r>
-                            <w:proofErr w:type="spellEnd"/>
                           </w:p>
                           <w:p>
                             <w:pPr>
@@ -458,31 +444,24 @@
                           <w:rFonts w:ascii="Times New Roman" w:hAnsi="Times New Roman" w:cs="Times New Roman"/>
                           <w:sz w:val="52"/>
                           <w:szCs w:val="52"/>
+                          <w:lang w:val="fr-FR"/>
                         </w:rPr>
                       </w:pPr>
-                      <w:proofErr w:type="spellStart"/>
                       <w:r>
                         <w:rPr>
                           <w:rFonts w:ascii="Times New Roman" w:hAnsi="Times New Roman" w:cs="Times New Roman"/>
                           <w:sz w:val="52"/>
                           <w:szCs w:val="52"/>
+                          <w:lang w:val="fr-FR"/>
                         </w:rPr>
-                        <w:t>Projet</w:t>
-                      </w:r>
-                      <w:proofErr w:type="spellEnd"/>
-                      <w:r>
-                        <w:rPr>
-                          <w:rFonts w:ascii="Times New Roman" w:hAnsi="Times New Roman" w:cs="Times New Roman"/>
-                          <w:sz w:val="52"/>
-                          <w:szCs w:val="52"/>
-                        </w:rPr>
-                        <w:t xml:space="preserve"> </w:t>
+                        <w:t xml:space="preserve">Projet </w:t>
                       </w:r>
                       <w:r>
                         <w:rPr>
                           <w:rFonts w:ascii="Times New Roman" w:hAnsi="Times New Roman" w:cs="Times New Roman"/>
                           <w:sz w:val="52"/>
                           <w:szCs w:val="52"/>
+                          <w:lang w:val="fr-FR"/>
                         </w:rPr>
                         <w:t>de F</w:t>
                       </w:r>
@@ -491,23 +470,16 @@
                           <w:rFonts w:ascii="Times New Roman" w:hAnsi="Times New Roman" w:cs="Times New Roman"/>
                           <w:sz w:val="52"/>
                           <w:szCs w:val="52"/>
+                          <w:lang w:val="fr-FR"/>
                         </w:rPr>
-                        <w:t xml:space="preserve">in </w:t>
-                      </w:r>
-                      <w:proofErr w:type="spellStart"/>
-                      <w:r>
-                        <w:rPr>
-                          <w:rFonts w:ascii="Times New Roman" w:hAnsi="Times New Roman" w:cs="Times New Roman"/>
-                          <w:sz w:val="52"/>
-                          <w:szCs w:val="52"/>
-                        </w:rPr>
-                        <w:t>d’</w:t>
+                        <w:t>in d’</w:t>
                       </w:r>
                       <w:r>
                         <w:rPr>
                           <w:rFonts w:ascii="Times New Roman" w:hAnsi="Times New Roman" w:cs="Times New Roman"/>
                           <w:sz w:val="52"/>
                           <w:szCs w:val="52"/>
+                          <w:lang w:val="fr-FR"/>
                         </w:rPr>
                         <w:t>A</w:t>
                       </w:r>
@@ -516,10 +488,10 @@
                           <w:rFonts w:ascii="Times New Roman" w:hAnsi="Times New Roman" w:cs="Times New Roman"/>
                           <w:sz w:val="52"/>
                           <w:szCs w:val="52"/>
+                          <w:lang w:val="fr-FR"/>
                         </w:rPr>
                         <w:t>nnée</w:t>
                       </w:r>
-                      <w:proofErr w:type="spellEnd"/>
                     </w:p>
                     <w:p>
                       <w:pPr>
@@ -1035,27 +1007,7 @@
                                 <w:lang w:val="fr-FR"/>
                               </w:rPr>
                               <w:tab/>
-                              <w:t xml:space="preserve">AMMARI </w:t>
-                            </w:r>
-                            <w:proofErr w:type="spellStart"/>
-                            <w:r>
-                              <w:rPr>
-                                <w:rFonts w:ascii="Times New Roman" w:hAnsi="Times New Roman" w:cs="Times New Roman"/>
-                                <w:sz w:val="32"/>
-                                <w:szCs w:val="32"/>
-                                <w:lang w:val="fr-FR"/>
-                              </w:rPr>
-                              <w:t>Abdelouhab</w:t>
-                            </w:r>
-                            <w:proofErr w:type="spellEnd"/>
-                            <w:r>
-                              <w:rPr>
-                                <w:rFonts w:ascii="Times New Roman" w:hAnsi="Times New Roman" w:cs="Times New Roman"/>
-                                <w:sz w:val="32"/>
-                                <w:szCs w:val="32"/>
-                                <w:lang w:val="fr-FR"/>
-                              </w:rPr>
-                              <w:t xml:space="preserve"> </w:t>
+                              <w:t xml:space="preserve">AMMARI Abdelouhab </w:t>
                             </w:r>
                           </w:p>
                           <w:p>
@@ -1189,27 +1141,7 @@
                           <w:lang w:val="fr-FR"/>
                         </w:rPr>
                         <w:tab/>
-                        <w:t xml:space="preserve">AMMARI </w:t>
-                      </w:r>
-                      <w:proofErr w:type="spellStart"/>
-                      <w:r>
-                        <w:rPr>
-                          <w:rFonts w:ascii="Times New Roman" w:hAnsi="Times New Roman" w:cs="Times New Roman"/>
-                          <w:sz w:val="32"/>
-                          <w:szCs w:val="32"/>
-                          <w:lang w:val="fr-FR"/>
-                        </w:rPr>
-                        <w:t>Abdelouhab</w:t>
-                      </w:r>
-                      <w:proofErr w:type="spellEnd"/>
-                      <w:r>
-                        <w:rPr>
-                          <w:rFonts w:ascii="Times New Roman" w:hAnsi="Times New Roman" w:cs="Times New Roman"/>
-                          <w:sz w:val="32"/>
-                          <w:szCs w:val="32"/>
-                          <w:lang w:val="fr-FR"/>
-                        </w:rPr>
-                        <w:t xml:space="preserve"> </w:t>
+                        <w:t xml:space="preserve">AMMARI Abdelouhab </w:t>
                       </w:r>
                     </w:p>
                     <w:p>
@@ -1761,41 +1693,13 @@
                                 <w:szCs w:val="32"/>
                               </w:rPr>
                             </w:pPr>
-                            <w:proofErr w:type="spellStart"/>
                             <w:r>
                               <w:rPr>
                                 <w:rFonts w:ascii="Times New Roman" w:hAnsi="Times New Roman" w:cs="Times New Roman"/>
                                 <w:sz w:val="32"/>
                                 <w:szCs w:val="32"/>
                               </w:rPr>
-                              <w:t>Année</w:t>
-                            </w:r>
-                            <w:proofErr w:type="spellEnd"/>
-                            <w:r>
-                              <w:rPr>
-                                <w:rFonts w:ascii="Times New Roman" w:hAnsi="Times New Roman" w:cs="Times New Roman"/>
-                                <w:sz w:val="32"/>
-                                <w:szCs w:val="32"/>
-                              </w:rPr>
-                              <w:t xml:space="preserve"> </w:t>
-                            </w:r>
-                            <w:proofErr w:type="spellStart"/>
-                            <w:r>
-                              <w:rPr>
-                                <w:rFonts w:ascii="Times New Roman" w:hAnsi="Times New Roman" w:cs="Times New Roman"/>
-                                <w:sz w:val="32"/>
-                                <w:szCs w:val="32"/>
-                              </w:rPr>
-                              <w:t>universitaire</w:t>
-                            </w:r>
-                            <w:proofErr w:type="spellEnd"/>
-                            <w:r>
-                              <w:rPr>
-                                <w:rFonts w:ascii="Times New Roman" w:hAnsi="Times New Roman" w:cs="Times New Roman"/>
-                                <w:sz w:val="32"/>
-                                <w:szCs w:val="32"/>
-                              </w:rPr>
-                              <w:t>: 2021-2022</w:t>
+                              <w:t>Année universitaire: 2021-2022</w:t>
                             </w:r>
                           </w:p>
                         </w:txbxContent>
@@ -1829,41 +1733,13 @@
                           <w:szCs w:val="32"/>
                         </w:rPr>
                       </w:pPr>
-                      <w:proofErr w:type="spellStart"/>
                       <w:r>
                         <w:rPr>
                           <w:rFonts w:ascii="Times New Roman" w:hAnsi="Times New Roman" w:cs="Times New Roman"/>
                           <w:sz w:val="32"/>
                           <w:szCs w:val="32"/>
                         </w:rPr>
-                        <w:t>Année</w:t>
-                      </w:r>
-                      <w:proofErr w:type="spellEnd"/>
-                      <w:r>
-                        <w:rPr>
-                          <w:rFonts w:ascii="Times New Roman" w:hAnsi="Times New Roman" w:cs="Times New Roman"/>
-                          <w:sz w:val="32"/>
-                          <w:szCs w:val="32"/>
-                        </w:rPr>
-                        <w:t xml:space="preserve"> </w:t>
-                      </w:r>
-                      <w:proofErr w:type="spellStart"/>
-                      <w:r>
-                        <w:rPr>
-                          <w:rFonts w:ascii="Times New Roman" w:hAnsi="Times New Roman" w:cs="Times New Roman"/>
-                          <w:sz w:val="32"/>
-                          <w:szCs w:val="32"/>
-                        </w:rPr>
-                        <w:t>universitaire</w:t>
-                      </w:r>
-                      <w:proofErr w:type="spellEnd"/>
-                      <w:r>
-                        <w:rPr>
-                          <w:rFonts w:ascii="Times New Roman" w:hAnsi="Times New Roman" w:cs="Times New Roman"/>
-                          <w:sz w:val="32"/>
-                          <w:szCs w:val="32"/>
-                        </w:rPr>
-                        <w:t>: 2021-2022</w:t>
+                        <w:t>Année universitaire: 2021-2022</w:t>
                       </w:r>
                     </w:p>
                   </w:txbxContent>
@@ -4999,7 +4875,6 @@
               <w:u w:val="single"/>
             </w:rPr>
           </w:pPr>
-          <w:proofErr w:type="spellStart"/>
           <w:r>
             <w:rPr>
               <w:rFonts w:asciiTheme="majorBidi" w:hAnsiTheme="majorBidi"/>
@@ -5012,22 +4887,7 @@
               <w:szCs w:val="44"/>
               <w:u w:val="single"/>
             </w:rPr>
-            <w:t>Sommaire</w:t>
-          </w:r>
-          <w:proofErr w:type="spellEnd"/>
-          <w:r>
-            <w:rPr>
-              <w:rFonts w:asciiTheme="majorBidi" w:hAnsiTheme="majorBidi"/>
-              <w:b/>
-              <w:bCs/>
-              <w:i/>
-              <w:iCs/>
-              <w:color w:val="4472C4" w:themeColor="accent1"/>
-              <w:sz w:val="44"/>
-              <w:szCs w:val="44"/>
-              <w:u w:val="single"/>
-            </w:rPr>
-            <w:t xml:space="preserve"> :</w:t>
+            <w:t>Sommaire :</w:t>
           </w:r>
         </w:p>
         <w:p/>
@@ -6400,21 +6260,8 @@
         <w:pStyle w:val="Heading1"/>
       </w:pPr>
       <w:bookmarkStart w:id="0" w:name="_Toc92027654"/>
-      <w:proofErr w:type="spellStart"/>
-      <w:r>
-        <w:t>Contexte</w:t>
-      </w:r>
-      <w:proofErr w:type="spellEnd"/>
-      <w:r>
-        <w:t xml:space="preserve"> du </w:t>
-      </w:r>
-      <w:proofErr w:type="spellStart"/>
-      <w:r>
-        <w:t>Projet</w:t>
-      </w:r>
-      <w:proofErr w:type="spellEnd"/>
-      <w:r>
-        <w:t> :</w:t>
+      <w:r>
+        <w:t>Contexte du Projet :</w:t>
       </w:r>
       <w:bookmarkEnd w:id="0"/>
     </w:p>
@@ -9365,9 +9212,9 @@
           <w:lang w:val="fr-FR"/>
         </w:rPr>
         <w:drawing>
-          <wp:inline distT="0" distB="0" distL="0" distR="0" wp14:anchorId="15FE620F" wp14:editId="634710FC">
-            <wp:extent cx="7528560" cy="6964680"/>
-            <wp:effectExtent l="0" t="0" r="0" b="7620"/>
+          <wp:inline distT="0" distB="0" distL="0" distR="0" wp14:anchorId="15FE620F" wp14:editId="07C4BBB6">
+            <wp:extent cx="7543285" cy="8260080"/>
+            <wp:effectExtent l="0" t="0" r="635" b="7620"/>
             <wp:docPr id="3" name="Picture 3"/>
             <wp:cNvGraphicFramePr>
               <a:graphicFrameLocks xmlns:a="http://schemas.openxmlformats.org/drawingml/2006/main" noChangeAspect="1"/>
@@ -9394,7 +9241,7 @@
                   <pic:spPr>
                     <a:xfrm>
                       <a:off x="0" y="0"/>
-                      <a:ext cx="7528560" cy="6964680"/>
+                      <a:ext cx="7577213" cy="8297231"/>
                     </a:xfrm>
                     <a:prstGeom prst="rect">
                       <a:avLst/>
@@ -10392,9 +10239,9 @@
         </w:rPr>
         <w:lastRenderedPageBreak/>
         <w:drawing>
-          <wp:inline distT="0" distB="0" distL="0" distR="0" wp14:anchorId="0FAC84A5" wp14:editId="527AD62B">
-            <wp:extent cx="7627620" cy="8197215"/>
-            <wp:effectExtent l="0" t="0" r="0" b="0"/>
+          <wp:inline distT="0" distB="0" distL="0" distR="0" wp14:anchorId="0FAC84A5" wp14:editId="06A094EF">
+            <wp:extent cx="7367905" cy="8572500"/>
+            <wp:effectExtent l="0" t="0" r="4445" b="0"/>
             <wp:docPr id="10" name="Picture 10"/>
             <wp:cNvGraphicFramePr>
               <a:graphicFrameLocks xmlns:a="http://schemas.openxmlformats.org/drawingml/2006/main" noChangeAspect="1"/>
@@ -10407,7 +10254,7 @@
                     <pic:cNvPicPr/>
                   </pic:nvPicPr>
                   <pic:blipFill>
-                    <a:blip r:embed="rId20">
+                    <a:blip r:embed="rId20" cstate="print">
                       <a:extLst>
                         <a:ext uri="{28A0092B-C50C-407E-A947-70E740481C1C}">
                           <a14:useLocalDpi xmlns:a14="http://schemas.microsoft.com/office/drawing/2010/main" val="0"/>
@@ -10421,7 +10268,7 @@
                   <pic:spPr>
                     <a:xfrm>
                       <a:off x="0" y="0"/>
-                      <a:ext cx="7627620" cy="8197215"/>
+                      <a:ext cx="7374294" cy="8579933"/>
                     </a:xfrm>
                     <a:prstGeom prst="rect">
                       <a:avLst/>
@@ -10467,12 +10314,10 @@
           <w:lang w:val="fr-FR"/>
         </w:rPr>
       </w:pPr>
-      <w:proofErr w:type="spellStart"/>
-      <w:r>
-        <w:rPr>
-          <w:lang w:val="fr-FR"/>
-        </w:rPr>
-        <w:lastRenderedPageBreak/>
+      <w:r>
+        <w:rPr>
+          <w:lang w:val="fr-FR"/>
+        </w:rPr>
         <w:t>Real</w:t>
       </w:r>
       <w:r>
@@ -10481,7 +10326,6 @@
         </w:rPr>
         <w:t>isation</w:t>
       </w:r>
-      <w:proofErr w:type="spellEnd"/>
     </w:p>
     <w:p>
       <w:pPr>
@@ -10561,16 +10405,8 @@
         <w:rPr>
           <w:lang w:val="fr-FR"/>
         </w:rPr>
-        <w:t xml:space="preserve"> ## </w:t>
-      </w:r>
-      <w:proofErr w:type="spellStart"/>
-      <w:r>
-        <w:rPr>
-          <w:lang w:val="fr-FR"/>
-        </w:rPr>
-        <w:t>Outils,framworks,language</w:t>
-      </w:r>
-      <w:proofErr w:type="spellEnd"/>
+        <w:t xml:space="preserve"> ## Outils,framworks,language</w:t>
+      </w:r>
     </w:p>
     <w:p>
       <w:pPr>
@@ -10580,13 +10416,8 @@
           <w:numId w:val="32"/>
         </w:numPr>
       </w:pPr>
-      <w:proofErr w:type="spellStart"/>
-      <w:r>
-        <w:t>Lucidchart</w:t>
-      </w:r>
-      <w:proofErr w:type="spellEnd"/>
-      <w:r>
-        <w:t> :</w:t>
+      <w:r>
+        <w:t>Lucidchart :</w:t>
       </w:r>
     </w:p>
     <w:p>
@@ -10606,7 +10437,6 @@
           <w:lang w:val="fr-FR"/>
         </w:rPr>
       </w:pPr>
-      <w:proofErr w:type="spellStart"/>
       <w:r>
         <w:rPr>
           <w:rFonts w:ascii="Times New Roman" w:hAnsi="Times New Roman" w:cs="Times New Roman"/>
@@ -10614,9 +10444,8 @@
           <w:szCs w:val="24"/>
           <w:lang w:val="fr-FR"/>
         </w:rPr>
-        <w:t>Lucidchart</w:t>
-      </w:r>
-      <w:proofErr w:type="spellEnd"/>
+        <w:t>Lucidchart est une plate-forme Web qui permet aux utilisateurs de collaborer sur le dessin, la révision et le partage de graphiques et de diagrammes.</w:t>
+      </w:r>
       <w:r>
         <w:rPr>
           <w:rFonts w:ascii="Times New Roman" w:hAnsi="Times New Roman" w:cs="Times New Roman"/>
@@ -10624,36 +10453,7 @@
           <w:szCs w:val="24"/>
           <w:lang w:val="fr-FR"/>
         </w:rPr>
-        <w:t xml:space="preserve"> est une plate-forme Web qui permet aux utilisateurs de collaborer sur le dessin, la révision et le partage de graphiques et de diagrammes.</w:t>
-      </w:r>
-      <w:r>
-        <w:rPr>
-          <w:rFonts w:ascii="Times New Roman" w:hAnsi="Times New Roman" w:cs="Times New Roman"/>
-          <w:sz w:val="24"/>
-          <w:szCs w:val="24"/>
-          <w:lang w:val="fr-FR"/>
-        </w:rPr>
-        <w:t xml:space="preserve"> Nous avons utilisé cette application pour modéliser nos différents diagrammes </w:t>
-      </w:r>
-      <w:proofErr w:type="spellStart"/>
-      <w:r>
-        <w:rPr>
-          <w:rFonts w:ascii="Times New Roman" w:hAnsi="Times New Roman" w:cs="Times New Roman"/>
-          <w:sz w:val="24"/>
-          <w:szCs w:val="24"/>
-          <w:lang w:val="fr-FR"/>
-        </w:rPr>
-        <w:t>uml</w:t>
-      </w:r>
-      <w:proofErr w:type="spellEnd"/>
-      <w:r>
-        <w:rPr>
-          <w:rFonts w:ascii="Times New Roman" w:hAnsi="Times New Roman" w:cs="Times New Roman"/>
-          <w:sz w:val="24"/>
-          <w:szCs w:val="24"/>
-          <w:lang w:val="fr-FR"/>
-        </w:rPr>
-        <w:t>.</w:t>
+        <w:t xml:space="preserve"> Nous avons utilisé cette application pour modéliser nos différents diagrammes uml.</w:t>
       </w:r>
     </w:p>
     <w:p>
@@ -10753,27 +10553,7 @@
           <w:szCs w:val="24"/>
           <w:lang w:val="fr-FR"/>
         </w:rPr>
-        <w:t xml:space="preserve">HTML, ou HyperText Markup </w:t>
-      </w:r>
-      <w:proofErr w:type="spellStart"/>
-      <w:r>
-        <w:rPr>
-          <w:rFonts w:ascii="Times New Roman" w:hAnsi="Times New Roman" w:cs="Times New Roman"/>
-          <w:sz w:val="24"/>
-          <w:szCs w:val="24"/>
-          <w:lang w:val="fr-FR"/>
-        </w:rPr>
-        <w:t>Language</w:t>
-      </w:r>
-      <w:proofErr w:type="spellEnd"/>
-      <w:r>
-        <w:rPr>
-          <w:rFonts w:ascii="Times New Roman" w:hAnsi="Times New Roman" w:cs="Times New Roman"/>
-          <w:sz w:val="24"/>
-          <w:szCs w:val="24"/>
-          <w:lang w:val="fr-FR"/>
-        </w:rPr>
-        <w:t xml:space="preserve">, nous permet de créer et de structurer des sections, des paragraphes et des liens à l’aide d’éléments, de balises et d’attributs. </w:t>
+        <w:t xml:space="preserve">HTML, ou HyperText Markup Language, nous permet de créer et de structurer des sections, des paragraphes et des liens à l’aide d’éléments, de balises et d’attributs. </w:t>
       </w:r>
     </w:p>
     <w:p>
@@ -10875,62 +10655,24 @@
           <w:sz w:val="24"/>
           <w:szCs w:val="24"/>
         </w:rPr>
-        <w:t xml:space="preserve">CSS </w:t>
-      </w:r>
-      <w:proofErr w:type="spellStart"/>
+        <w:t xml:space="preserve">CSS signifie Cascading Style Sheets. </w:t>
+      </w:r>
       <w:r>
         <w:rPr>
           <w:rFonts w:ascii="Times New Roman" w:hAnsi="Times New Roman" w:cs="Times New Roman"/>
           <w:sz w:val="24"/>
           <w:szCs w:val="24"/>
-        </w:rPr>
-        <w:t>signifie</w:t>
-      </w:r>
-      <w:proofErr w:type="spellEnd"/>
-      <w:r>
+          <w:lang w:val="fr-FR"/>
+        </w:rPr>
+        <w:t>Il décrit comment les objets HTML sont affichés sur le navigateur.Nous l’avons utilisé pour rendre nos pages Web plus magnifiques et dynamiques</w:t>
+      </w:r>
+    </w:p>
+    <w:p>
+      <w:pPr>
         <w:rPr>
           <w:rFonts w:ascii="Times New Roman" w:hAnsi="Times New Roman" w:cs="Times New Roman"/>
           <w:sz w:val="24"/>
           <w:szCs w:val="24"/>
-        </w:rPr>
-        <w:t xml:space="preserve"> Cascading Style Sheets. </w:t>
-      </w:r>
-      <w:r>
-        <w:rPr>
-          <w:rFonts w:ascii="Times New Roman" w:hAnsi="Times New Roman" w:cs="Times New Roman"/>
-          <w:sz w:val="24"/>
-          <w:szCs w:val="24"/>
-          <w:lang w:val="fr-FR"/>
-        </w:rPr>
-        <w:t xml:space="preserve">Il décrit comment les objets HTML sont affichés sur le </w:t>
-      </w:r>
-      <w:proofErr w:type="spellStart"/>
-      <w:r>
-        <w:rPr>
-          <w:rFonts w:ascii="Times New Roman" w:hAnsi="Times New Roman" w:cs="Times New Roman"/>
-          <w:sz w:val="24"/>
-          <w:szCs w:val="24"/>
-          <w:lang w:val="fr-FR"/>
-        </w:rPr>
-        <w:t>navigateur.Nous</w:t>
-      </w:r>
-      <w:proofErr w:type="spellEnd"/>
-      <w:r>
-        <w:rPr>
-          <w:rFonts w:ascii="Times New Roman" w:hAnsi="Times New Roman" w:cs="Times New Roman"/>
-          <w:sz w:val="24"/>
-          <w:szCs w:val="24"/>
-          <w:lang w:val="fr-FR"/>
-        </w:rPr>
-        <w:t xml:space="preserve"> l’avons utilisé pour rendre nos pages Web plus magnifiques et dynamiques</w:t>
-      </w:r>
-    </w:p>
-    <w:p>
-      <w:pPr>
-        <w:rPr>
-          <w:rFonts w:ascii="Times New Roman" w:hAnsi="Times New Roman" w:cs="Times New Roman"/>
-          <w:sz w:val="24"/>
-          <w:szCs w:val="24"/>
           <w:lang w:val="fr-FR"/>
         </w:rPr>
       </w:pPr>
@@ -10968,7 +10710,17 @@
           <w:szCs w:val="24"/>
           <w:lang w:val="fr-FR"/>
         </w:rPr>
-        <w:t>SCSS est un type spécial de fichier pour SASS, un programme écrit en Ruby qui assemble des feuilles de style CSS pour un navigateur, et pour information, SASS ajoute beaucoup de fonctionnalités supplémentaires à CSS comme les variables, l’imbrication et plus encore qui peuvent rendre l’écriture CSS plus facile et plus rapide.</w:t>
+        <w:t xml:space="preserve">SCSS est un type spécial de fichier pour SASS, un programme écrit en Ruby qui assemble des feuilles de style CSS pour un navigateur, et pour information, SASS ajoute beaucoup de fonctionnalités supplémentaires à CSS comme les variables, </w:t>
+      </w:r>
+      <w:r>
+        <w:rPr>
+          <w:rFonts w:asciiTheme="majorBidi" w:hAnsiTheme="majorBidi" w:cstheme="majorBidi"/>
+          <w:sz w:val="24"/>
+          <w:szCs w:val="24"/>
+          <w:lang w:val="fr-FR"/>
+        </w:rPr>
+        <w:lastRenderedPageBreak/>
+        <w:t>l’imbrication et plus encore qui peuvent rendre l’écriture CSS plus facile et plus rapide.</w:t>
       </w:r>
     </w:p>
     <w:p>
@@ -10979,7 +10731,6 @@
         <w:rPr>
           <w:noProof/>
         </w:rPr>
-        <w:lastRenderedPageBreak/>
         <w:drawing>
           <wp:anchor distT="0" distB="0" distL="114300" distR="114300" simplePos="0" relativeHeight="251678720" behindDoc="1" locked="0" layoutInCell="1" allowOverlap="1" wp14:anchorId="585873FD" wp14:editId="585AC249">
             <wp:simplePos x="0" y="0"/>
@@ -11144,27 +10895,7 @@
           <w:szCs w:val="24"/>
           <w:lang w:val="fr-FR"/>
         </w:rPr>
-        <w:t xml:space="preserve">avons utilisé avec </w:t>
-      </w:r>
-      <w:proofErr w:type="spellStart"/>
-      <w:r>
-        <w:rPr>
-          <w:rFonts w:ascii="Times New Roman" w:hAnsi="Times New Roman" w:cs="Times New Roman"/>
-          <w:sz w:val="24"/>
-          <w:szCs w:val="24"/>
-          <w:lang w:val="fr-FR"/>
-        </w:rPr>
-        <w:t>angular</w:t>
-      </w:r>
-      <w:proofErr w:type="spellEnd"/>
-      <w:r>
-        <w:rPr>
-          <w:rFonts w:ascii="Times New Roman" w:hAnsi="Times New Roman" w:cs="Times New Roman"/>
-          <w:sz w:val="24"/>
-          <w:szCs w:val="24"/>
-          <w:lang w:val="fr-FR"/>
-        </w:rPr>
-        <w:t xml:space="preserve"> au lieu de javascript.</w:t>
+        <w:t>avons utilisé avec angular au lieu de javascript.</w:t>
       </w:r>
     </w:p>
     <w:p>
@@ -11315,6 +11046,7 @@
         <w:rPr>
           <w:noProof/>
         </w:rPr>
+        <w:lastRenderedPageBreak/>
         <w:drawing>
           <wp:anchor distT="0" distB="0" distL="114300" distR="114300" simplePos="0" relativeHeight="251680768" behindDoc="1" locked="0" layoutInCell="1" allowOverlap="1" wp14:anchorId="72CEFE5C" wp14:editId="043D276E">
             <wp:simplePos x="0" y="0"/>
@@ -11365,20 +11097,15 @@
           </wp:anchor>
         </w:drawing>
       </w:r>
-      <w:proofErr w:type="spellStart"/>
-      <w:r>
-        <w:t>Angular</w:t>
-      </w:r>
-      <w:proofErr w:type="spellEnd"/>
+      <w:r>
+        <w:t xml:space="preserve">Angular </w:t>
+      </w:r>
+      <w:r>
+        <w:t>:</w:t>
+      </w:r>
       <w:r>
         <w:t xml:space="preserve"> </w:t>
       </w:r>
-      <w:r>
-        <w:t>:</w:t>
-      </w:r>
-      <w:r>
-        <w:t xml:space="preserve"> </w:t>
-      </w:r>
     </w:p>
     <w:p>
       <w:pPr>
@@ -11398,7 +11125,6 @@
           <w:lang w:val="fr-FR"/>
         </w:rPr>
       </w:pPr>
-      <w:proofErr w:type="spellStart"/>
       <w:r>
         <w:rPr>
           <w:rFonts w:ascii="Times New Roman" w:hAnsi="Times New Roman" w:cs="Times New Roman"/>
@@ -11406,38 +11132,7 @@
           <w:szCs w:val="24"/>
           <w:lang w:val="fr-FR"/>
         </w:rPr>
-        <w:lastRenderedPageBreak/>
-        <w:t>Angular</w:t>
-      </w:r>
-      <w:proofErr w:type="spellEnd"/>
-      <w:r>
-        <w:rPr>
-          <w:rFonts w:ascii="Times New Roman" w:hAnsi="Times New Roman" w:cs="Times New Roman"/>
-          <w:sz w:val="24"/>
-          <w:szCs w:val="24"/>
-          <w:lang w:val="fr-FR"/>
-        </w:rPr>
-        <w:t xml:space="preserve"> est un </w:t>
-      </w:r>
-      <w:proofErr w:type="spellStart"/>
-      <w:r>
-        <w:rPr>
-          <w:rFonts w:ascii="Times New Roman" w:hAnsi="Times New Roman" w:cs="Times New Roman"/>
-          <w:sz w:val="24"/>
-          <w:szCs w:val="24"/>
-          <w:lang w:val="fr-FR"/>
-        </w:rPr>
-        <w:t>framework</w:t>
-      </w:r>
-      <w:proofErr w:type="spellEnd"/>
-      <w:r>
-        <w:rPr>
-          <w:rFonts w:ascii="Times New Roman" w:hAnsi="Times New Roman" w:cs="Times New Roman"/>
-          <w:sz w:val="24"/>
-          <w:szCs w:val="24"/>
-          <w:lang w:val="fr-FR"/>
-        </w:rPr>
-        <w:t xml:space="preserve"> Javascript très populaire actuellement, visant à structurer et simplifier le développement d’applications mono-pages (Single Page Application – SPA). Il est développé par Google sous licence open-source, il offre les outils nécessaires pour développer du code bien organisé, modulaire, basé sur l’injection de dépendances et prêt pour les tests unitaires.</w:t>
+        <w:t>Angular est un framework Javascript très populaire actuellement, visant à structurer et simplifier le développement d’applications mono-pages (Single Page Application – SPA). Il est développé par Google sous licence open-source, il offre les outils nécessaires pour développer du code bien organisé, modulaire, basé sur l’injection de dépendances et prêt pour les tests unitaires.</w:t>
       </w:r>
     </w:p>
     <w:p>
@@ -11560,27 +11255,7 @@
           <w:szCs w:val="24"/>
           <w:lang w:val="fr-FR"/>
         </w:rPr>
-        <w:t xml:space="preserve">Nous avons utilisé le langage Csharp avec Asp.net </w:t>
-      </w:r>
-      <w:proofErr w:type="spellStart"/>
-      <w:r>
-        <w:rPr>
-          <w:rFonts w:ascii="Times New Roman" w:hAnsi="Times New Roman" w:cs="Times New Roman"/>
-          <w:sz w:val="24"/>
-          <w:szCs w:val="24"/>
-          <w:lang w:val="fr-FR"/>
-        </w:rPr>
-        <w:t>Core</w:t>
-      </w:r>
-      <w:proofErr w:type="spellEnd"/>
-      <w:r>
-        <w:rPr>
-          <w:rFonts w:ascii="Times New Roman" w:hAnsi="Times New Roman" w:cs="Times New Roman"/>
-          <w:sz w:val="24"/>
-          <w:szCs w:val="24"/>
-          <w:lang w:val="fr-FR"/>
-        </w:rPr>
-        <w:t xml:space="preserve"> </w:t>
+        <w:t xml:space="preserve">Nous avons utilisé le langage Csharp avec Asp.net Core </w:t>
       </w:r>
       <w:r>
         <w:rPr>
@@ -11672,15 +11347,7 @@
         <w:pStyle w:val="Heading2"/>
       </w:pPr>
       <w:r>
-        <w:t xml:space="preserve">Asp.net </w:t>
-      </w:r>
-      <w:proofErr w:type="spellStart"/>
-      <w:r>
-        <w:t>core</w:t>
-      </w:r>
-      <w:proofErr w:type="spellEnd"/>
-      <w:r>
-        <w:t xml:space="preserve"> :</w:t>
+        <w:t>Asp.net core :</w:t>
       </w:r>
       <w:r>
         <w:t xml:space="preserve"> </w:t>
@@ -11711,27 +11378,7 @@
           <w:szCs w:val="24"/>
           <w:lang w:val="fr-FR"/>
         </w:rPr>
-        <w:t xml:space="preserve">ASP.NET est un </w:t>
-      </w:r>
-      <w:proofErr w:type="spellStart"/>
-      <w:r>
-        <w:rPr>
-          <w:rFonts w:asciiTheme="majorBidi" w:hAnsiTheme="majorBidi" w:cstheme="majorBidi"/>
-          <w:sz w:val="24"/>
-          <w:szCs w:val="24"/>
-          <w:lang w:val="fr-FR"/>
-        </w:rPr>
-        <w:t>framework</w:t>
-      </w:r>
-      <w:proofErr w:type="spellEnd"/>
-      <w:r>
-        <w:rPr>
-          <w:rFonts w:asciiTheme="majorBidi" w:hAnsiTheme="majorBidi" w:cstheme="majorBidi"/>
-          <w:sz w:val="24"/>
-          <w:szCs w:val="24"/>
-          <w:lang w:val="fr-FR"/>
-        </w:rPr>
-        <w:t xml:space="preserve"> de développement Web populaire pour la création d’applications Web sur la plate-forme .NET.</w:t>
+        <w:t>ASP.NET est un framework de développement Web populaire pour la création d’applications Web sur la plate-forme .NET.</w:t>
       </w:r>
     </w:p>
     <w:p>
@@ -11749,67 +11396,7 @@
           <w:szCs w:val="24"/>
           <w:lang w:val="fr-FR"/>
         </w:rPr>
-        <w:t xml:space="preserve">ASP.NET </w:t>
-      </w:r>
-      <w:proofErr w:type="spellStart"/>
-      <w:r>
-        <w:rPr>
-          <w:rFonts w:asciiTheme="majorBidi" w:hAnsiTheme="majorBidi" w:cstheme="majorBidi"/>
-          <w:sz w:val="24"/>
-          <w:szCs w:val="24"/>
-          <w:lang w:val="fr-FR"/>
-        </w:rPr>
-        <w:t>Core</w:t>
-      </w:r>
-      <w:proofErr w:type="spellEnd"/>
-      <w:r>
-        <w:rPr>
-          <w:rFonts w:asciiTheme="majorBidi" w:hAnsiTheme="majorBidi" w:cstheme="majorBidi"/>
-          <w:sz w:val="24"/>
-          <w:szCs w:val="24"/>
-          <w:lang w:val="fr-FR"/>
-        </w:rPr>
-        <w:t xml:space="preserve"> est la version open source de ASP.NET, qui fonctionne sur </w:t>
-      </w:r>
-      <w:proofErr w:type="spellStart"/>
-      <w:r>
-        <w:rPr>
-          <w:rFonts w:asciiTheme="majorBidi" w:hAnsiTheme="majorBidi" w:cstheme="majorBidi"/>
-          <w:sz w:val="24"/>
-          <w:szCs w:val="24"/>
-          <w:lang w:val="fr-FR"/>
-        </w:rPr>
-        <w:t>macOS</w:t>
-      </w:r>
-      <w:proofErr w:type="spellEnd"/>
-      <w:r>
-        <w:rPr>
-          <w:rFonts w:asciiTheme="majorBidi" w:hAnsiTheme="majorBidi" w:cstheme="majorBidi"/>
-          <w:sz w:val="24"/>
-          <w:szCs w:val="24"/>
-          <w:lang w:val="fr-FR"/>
-        </w:rPr>
-        <w:t xml:space="preserve">, Linux et Windows. ASP.NET </w:t>
-      </w:r>
-      <w:proofErr w:type="spellStart"/>
-      <w:r>
-        <w:rPr>
-          <w:rFonts w:asciiTheme="majorBidi" w:hAnsiTheme="majorBidi" w:cstheme="majorBidi"/>
-          <w:sz w:val="24"/>
-          <w:szCs w:val="24"/>
-          <w:lang w:val="fr-FR"/>
-        </w:rPr>
-        <w:t>Core</w:t>
-      </w:r>
-      <w:proofErr w:type="spellEnd"/>
-      <w:r>
-        <w:rPr>
-          <w:rFonts w:asciiTheme="majorBidi" w:hAnsiTheme="majorBidi" w:cstheme="majorBidi"/>
-          <w:sz w:val="24"/>
-          <w:szCs w:val="24"/>
-          <w:lang w:val="fr-FR"/>
-        </w:rPr>
-        <w:t xml:space="preserve"> a été publié pour la première fois en 2016 et est une refonte des versions antérieures de Windows uniquement de ASP.NET</w:t>
+        <w:t>ASP.NET Core est la version open source de ASP.NET, qui fonctionne sur macOS, Linux et Windows. ASP.NET Core a été publié pour la première fois en 2016 et est une refonte des versions antérieures de Windows uniquement de ASP.NET</w:t>
       </w:r>
     </w:p>
     <w:p>
@@ -11865,22 +11452,8 @@
       <w:pPr>
         <w:pStyle w:val="Heading2"/>
       </w:pPr>
-      <w:proofErr w:type="spellStart"/>
-      <w:r>
-        <w:lastRenderedPageBreak/>
-        <w:t>Entity</w:t>
-      </w:r>
-      <w:proofErr w:type="spellEnd"/>
-      <w:r>
-        <w:t xml:space="preserve"> Framework </w:t>
-      </w:r>
-      <w:proofErr w:type="spellStart"/>
-      <w:r>
-        <w:t>Core</w:t>
-      </w:r>
-      <w:proofErr w:type="spellEnd"/>
-      <w:r>
-        <w:t xml:space="preserve"> :</w:t>
+      <w:r>
+        <w:t>Entity Framework Core :</w:t>
       </w:r>
       <w:r>
         <w:t xml:space="preserve"> </w:t>
@@ -11904,7 +11477,6 @@
           <w:lang w:val="fr-FR"/>
         </w:rPr>
       </w:pPr>
-      <w:proofErr w:type="spellStart"/>
       <w:r>
         <w:rPr>
           <w:rFonts w:ascii="Times New Roman" w:hAnsi="Times New Roman" w:cs="Times New Roman"/>
@@ -11912,19 +11484,20 @@
           <w:szCs w:val="24"/>
           <w:lang w:val="fr-FR"/>
         </w:rPr>
-        <w:t>Entity</w:t>
-      </w:r>
-      <w:proofErr w:type="spellEnd"/>
-      <w:r>
+        <w:t>Entity Framework (EF) Core est une version légère, extensible, open source et multiplateforme de la très connue technologie d’accès aux données Entity Framework.</w:t>
+      </w:r>
+    </w:p>
+    <w:p>
+      <w:pPr>
+        <w:spacing w:line="360" w:lineRule="auto"/>
+        <w:jc w:val="mediumKashida"/>
         <w:rPr>
           <w:rFonts w:ascii="Times New Roman" w:hAnsi="Times New Roman" w:cs="Times New Roman"/>
           <w:sz w:val="24"/>
           <w:szCs w:val="24"/>
           <w:lang w:val="fr-FR"/>
         </w:rPr>
-        <w:t xml:space="preserve"> Framework (EF) </w:t>
-      </w:r>
-      <w:proofErr w:type="spellStart"/>
+      </w:pPr>
       <w:r>
         <w:rPr>
           <w:rFonts w:ascii="Times New Roman" w:hAnsi="Times New Roman" w:cs="Times New Roman"/>
@@ -11932,78 +11505,7 @@
           <w:szCs w:val="24"/>
           <w:lang w:val="fr-FR"/>
         </w:rPr>
-        <w:t>Core</w:t>
-      </w:r>
-      <w:proofErr w:type="spellEnd"/>
-      <w:r>
-        <w:rPr>
-          <w:rFonts w:ascii="Times New Roman" w:hAnsi="Times New Roman" w:cs="Times New Roman"/>
-          <w:sz w:val="24"/>
-          <w:szCs w:val="24"/>
-          <w:lang w:val="fr-FR"/>
-        </w:rPr>
-        <w:t xml:space="preserve"> est une version légère, extensible, open source et multiplateforme de la très connue technologie d’accès aux données </w:t>
-      </w:r>
-      <w:proofErr w:type="spellStart"/>
-      <w:r>
-        <w:rPr>
-          <w:rFonts w:ascii="Times New Roman" w:hAnsi="Times New Roman" w:cs="Times New Roman"/>
-          <w:sz w:val="24"/>
-          <w:szCs w:val="24"/>
-          <w:lang w:val="fr-FR"/>
-        </w:rPr>
-        <w:t>Entity</w:t>
-      </w:r>
-      <w:proofErr w:type="spellEnd"/>
-      <w:r>
-        <w:rPr>
-          <w:rFonts w:ascii="Times New Roman" w:hAnsi="Times New Roman" w:cs="Times New Roman"/>
-          <w:sz w:val="24"/>
-          <w:szCs w:val="24"/>
-          <w:lang w:val="fr-FR"/>
-        </w:rPr>
-        <w:t xml:space="preserve"> Framework.</w:t>
-      </w:r>
-    </w:p>
-    <w:p>
-      <w:pPr>
-        <w:spacing w:line="360" w:lineRule="auto"/>
-        <w:jc w:val="mediumKashida"/>
-        <w:rPr>
-          <w:rFonts w:ascii="Times New Roman" w:hAnsi="Times New Roman" w:cs="Times New Roman"/>
-          <w:sz w:val="24"/>
-          <w:szCs w:val="24"/>
-          <w:lang w:val="fr-FR"/>
-        </w:rPr>
-      </w:pPr>
-      <w:r>
-        <w:rPr>
-          <w:rFonts w:ascii="Times New Roman" w:hAnsi="Times New Roman" w:cs="Times New Roman"/>
-          <w:sz w:val="24"/>
-          <w:szCs w:val="24"/>
-          <w:lang w:val="fr-FR"/>
-        </w:rPr>
-        <w:t xml:space="preserve">EF </w:t>
-      </w:r>
-      <w:proofErr w:type="spellStart"/>
-      <w:r>
-        <w:rPr>
-          <w:rFonts w:ascii="Times New Roman" w:hAnsi="Times New Roman" w:cs="Times New Roman"/>
-          <w:sz w:val="24"/>
-          <w:szCs w:val="24"/>
-          <w:lang w:val="fr-FR"/>
-        </w:rPr>
-        <w:t>Core</w:t>
-      </w:r>
-      <w:proofErr w:type="spellEnd"/>
-      <w:r>
-        <w:rPr>
-          <w:rFonts w:ascii="Times New Roman" w:hAnsi="Times New Roman" w:cs="Times New Roman"/>
-          <w:sz w:val="24"/>
-          <w:szCs w:val="24"/>
-          <w:lang w:val="fr-FR"/>
-        </w:rPr>
-        <w:t xml:space="preserve"> peut servir de Mappeur relationnel objet (O/RM), qui :</w:t>
+        <w:t>EF Core peut servir de Mappeur relationnel objet (O/RM), qui :</w:t>
       </w:r>
     </w:p>
     <w:p>

</xml_diff>